<commit_message>
1. Iskljucio Rdot i malo smanjio propusni opseg kako bi smanjio udare upravljanja. 2. U word fajlu zamenio sve slike (nadam se) sa starim upravljanjem i zamenio novima kao i pratece komentare(nadam se) 3. Povecao phi za BL smc jer kad ima suma, sum izbacuje sistem iz boundry layera
Valjda je to to
</commit_message>
<xml_diff>
--- a/Nelinearni sistemi upravljanja 2.docx
+++ b/Nelinearni sistemi upravljanja 2.docx
@@ -299,6 +299,8 @@
         </w:rPr>
         <w:br w:type="page"/>
       </w:r>
+      <w:bookmarkStart w:id="0" w:name="_GoBack"/>
+      <w:bookmarkEnd w:id="0"/>
     </w:p>
     <w:sdt>
       <w:sdtPr>
@@ -366,7 +368,7 @@
             </w:rPr>
             <w:fldChar w:fldCharType="separate"/>
           </w:r>
-          <w:hyperlink w:anchor="_Toc59202566" w:history="1">
+          <w:hyperlink w:anchor="_Toc59324219" w:history="1">
             <w:r>
               <w:rPr>
                 <w:rStyle w:val="Hyperlink"/>
@@ -395,7 +397,7 @@
                 <w:noProof/>
                 <w:webHidden/>
               </w:rPr>
-              <w:instrText xml:space="preserve"> PAGEREF _Toc59202566 \h </w:instrText>
+              <w:instrText xml:space="preserve"> PAGEREF _Toc59324219 \h </w:instrText>
             </w:r>
             <w:r>
               <w:rPr>
@@ -437,7 +439,7 @@
               <w:noProof/>
             </w:rPr>
           </w:pPr>
-          <w:hyperlink w:anchor="_Toc59202567" w:history="1">
+          <w:hyperlink w:anchor="_Toc59324220" w:history="1">
             <w:r>
               <w:rPr>
                 <w:rStyle w:val="Hyperlink"/>
@@ -466,7 +468,7 @@
                 <w:noProof/>
                 <w:webHidden/>
               </w:rPr>
-              <w:instrText xml:space="preserve"> PAGEREF _Toc59202567 \h </w:instrText>
+              <w:instrText xml:space="preserve"> PAGEREF _Toc59324220 \h </w:instrText>
             </w:r>
             <w:r>
               <w:rPr>
@@ -508,11 +510,12 @@
               <w:noProof/>
             </w:rPr>
           </w:pPr>
-          <w:hyperlink w:anchor="_Toc59202568" w:history="1">
+          <w:hyperlink w:anchor="_Toc59324221" w:history="1">
             <w:r>
               <w:rPr>
                 <w:rStyle w:val="Hyperlink"/>
                 <w:noProof/>
+                <w:lang w:val="sr-Latn-RS"/>
               </w:rPr>
               <w:t>Transformacija stanja</w:t>
             </w:r>
@@ -535,7 +538,7 @@
                 <w:noProof/>
                 <w:webHidden/>
               </w:rPr>
-              <w:instrText xml:space="preserve"> PAGEREF _Toc59202568 \h </w:instrText>
+              <w:instrText xml:space="preserve"> PAGEREF _Toc59324221 \h </w:instrText>
             </w:r>
             <w:r>
               <w:rPr>
@@ -577,7 +580,7 @@
               <w:noProof/>
             </w:rPr>
           </w:pPr>
-          <w:hyperlink w:anchor="_Toc59202569" w:history="1">
+          <w:hyperlink w:anchor="_Toc59324222" w:history="1">
             <w:r>
               <w:rPr>
                 <w:rStyle w:val="Hyperlink"/>
@@ -606,7 +609,7 @@
                 <w:noProof/>
                 <w:webHidden/>
               </w:rPr>
-              <w:instrText xml:space="preserve"> PAGEREF _Toc59202569 \h </w:instrText>
+              <w:instrText xml:space="preserve"> PAGEREF _Toc59324222 \h </w:instrText>
             </w:r>
             <w:r>
               <w:rPr>
@@ -626,7 +629,368 @@
                 <w:noProof/>
                 <w:webHidden/>
               </w:rPr>
-              <w:t>8</w:t>
+              <w:t>9</w:t>
+            </w:r>
+            <w:r>
+              <w:rPr>
+                <w:noProof/>
+                <w:webHidden/>
+              </w:rPr>
+              <w:fldChar w:fldCharType="end"/>
+            </w:r>
+          </w:hyperlink>
+        </w:p>
+        <w:p>
+          <w:pPr>
+            <w:pStyle w:val="TOC3"/>
+            <w:tabs>
+              <w:tab w:val="right" w:leader="dot" w:pos="9350"/>
+            </w:tabs>
+            <w:rPr>
+              <w:rFonts w:eastAsiaTheme="minorEastAsia"/>
+              <w:noProof/>
+            </w:rPr>
+          </w:pPr>
+          <w:hyperlink w:anchor="_Toc59324223" w:history="1">
+            <w:r>
+              <w:rPr>
+                <w:rStyle w:val="Hyperlink"/>
+                <w:noProof/>
+                <w:lang w:val="sr-Latn-RS"/>
+              </w:rPr>
+              <w:t>Rezultat FL+I</w:t>
+            </w:r>
+            <w:r>
+              <w:rPr>
+                <w:noProof/>
+                <w:webHidden/>
+              </w:rPr>
+              <w:tab/>
+            </w:r>
+            <w:r>
+              <w:rPr>
+                <w:noProof/>
+                <w:webHidden/>
+              </w:rPr>
+              <w:fldChar w:fldCharType="begin"/>
+            </w:r>
+            <w:r>
+              <w:rPr>
+                <w:noProof/>
+                <w:webHidden/>
+              </w:rPr>
+              <w:instrText xml:space="preserve"> PAGEREF _Toc59324223 \h </w:instrText>
+            </w:r>
+            <w:r>
+              <w:rPr>
+                <w:noProof/>
+                <w:webHidden/>
+              </w:rPr>
+            </w:r>
+            <w:r>
+              <w:rPr>
+                <w:noProof/>
+                <w:webHidden/>
+              </w:rPr>
+              <w:fldChar w:fldCharType="separate"/>
+            </w:r>
+            <w:r>
+              <w:rPr>
+                <w:noProof/>
+                <w:webHidden/>
+              </w:rPr>
+              <w:t>9</w:t>
+            </w:r>
+            <w:r>
+              <w:rPr>
+                <w:noProof/>
+                <w:webHidden/>
+              </w:rPr>
+              <w:fldChar w:fldCharType="end"/>
+            </w:r>
+          </w:hyperlink>
+        </w:p>
+        <w:p>
+          <w:pPr>
+            <w:pStyle w:val="TOC3"/>
+            <w:tabs>
+              <w:tab w:val="right" w:leader="dot" w:pos="9350"/>
+            </w:tabs>
+            <w:rPr>
+              <w:rFonts w:eastAsiaTheme="minorEastAsia"/>
+              <w:noProof/>
+            </w:rPr>
+          </w:pPr>
+          <w:hyperlink w:anchor="_Toc59324224" w:history="1">
+            <w:r>
+              <w:rPr>
+                <w:rStyle w:val="Hyperlink"/>
+                <w:rFonts w:ascii="Times New Roman" w:hAnsi="Times New Roman" w:cs="Times New Roman"/>
+                <w:noProof/>
+                <w:lang w:val="sr-Latn-RS"/>
+              </w:rPr>
+              <w:t>Praćenje reference i  eliminacija poremećaja</w:t>
+            </w:r>
+            <w:r>
+              <w:rPr>
+                <w:noProof/>
+                <w:webHidden/>
+              </w:rPr>
+              <w:tab/>
+            </w:r>
+            <w:r>
+              <w:rPr>
+                <w:noProof/>
+                <w:webHidden/>
+              </w:rPr>
+              <w:fldChar w:fldCharType="begin"/>
+            </w:r>
+            <w:r>
+              <w:rPr>
+                <w:noProof/>
+                <w:webHidden/>
+              </w:rPr>
+              <w:instrText xml:space="preserve"> PAGEREF _Toc59324224 \h </w:instrText>
+            </w:r>
+            <w:r>
+              <w:rPr>
+                <w:noProof/>
+                <w:webHidden/>
+              </w:rPr>
+            </w:r>
+            <w:r>
+              <w:rPr>
+                <w:noProof/>
+                <w:webHidden/>
+              </w:rPr>
+              <w:fldChar w:fldCharType="separate"/>
+            </w:r>
+            <w:r>
+              <w:rPr>
+                <w:noProof/>
+                <w:webHidden/>
+              </w:rPr>
+              <w:t>9</w:t>
+            </w:r>
+            <w:r>
+              <w:rPr>
+                <w:noProof/>
+                <w:webHidden/>
+              </w:rPr>
+              <w:fldChar w:fldCharType="end"/>
+            </w:r>
+          </w:hyperlink>
+        </w:p>
+        <w:p>
+          <w:pPr>
+            <w:pStyle w:val="TOC3"/>
+            <w:tabs>
+              <w:tab w:val="right" w:leader="dot" w:pos="9350"/>
+            </w:tabs>
+            <w:rPr>
+              <w:rFonts w:eastAsiaTheme="minorEastAsia"/>
+              <w:noProof/>
+            </w:rPr>
+          </w:pPr>
+          <w:hyperlink w:anchor="_Toc59324225" w:history="1">
+            <w:r>
+              <w:rPr>
+                <w:rStyle w:val="Hyperlink"/>
+                <w:noProof/>
+                <w:lang w:val="sr-Latn-RS"/>
+              </w:rPr>
+              <w:t>Osetljivost sistema na šum</w:t>
+            </w:r>
+            <w:r>
+              <w:rPr>
+                <w:noProof/>
+                <w:webHidden/>
+              </w:rPr>
+              <w:tab/>
+            </w:r>
+            <w:r>
+              <w:rPr>
+                <w:noProof/>
+                <w:webHidden/>
+              </w:rPr>
+              <w:fldChar w:fldCharType="begin"/>
+            </w:r>
+            <w:r>
+              <w:rPr>
+                <w:noProof/>
+                <w:webHidden/>
+              </w:rPr>
+              <w:instrText xml:space="preserve"> PAGEREF _Toc59324225 \h </w:instrText>
+            </w:r>
+            <w:r>
+              <w:rPr>
+                <w:noProof/>
+                <w:webHidden/>
+              </w:rPr>
+            </w:r>
+            <w:r>
+              <w:rPr>
+                <w:noProof/>
+                <w:webHidden/>
+              </w:rPr>
+              <w:fldChar w:fldCharType="separate"/>
+            </w:r>
+            <w:r>
+              <w:rPr>
+                <w:noProof/>
+                <w:webHidden/>
+              </w:rPr>
+              <w:t>16</w:t>
+            </w:r>
+            <w:r>
+              <w:rPr>
+                <w:noProof/>
+                <w:webHidden/>
+              </w:rPr>
+              <w:fldChar w:fldCharType="end"/>
+            </w:r>
+          </w:hyperlink>
+        </w:p>
+        <w:p>
+          <w:pPr>
+            <w:pStyle w:val="TOC3"/>
+            <w:tabs>
+              <w:tab w:val="right" w:leader="dot" w:pos="9350"/>
+            </w:tabs>
+            <w:rPr>
+              <w:rFonts w:eastAsiaTheme="minorEastAsia"/>
+              <w:noProof/>
+            </w:rPr>
+          </w:pPr>
+          <w:hyperlink w:anchor="_Toc59324226" w:history="1">
+            <w:r>
+              <w:rPr>
+                <w:rStyle w:val="Hyperlink"/>
+                <w:rFonts w:ascii="Times New Roman" w:hAnsi="Times New Roman" w:cs="Times New Roman"/>
+                <w:noProof/>
+                <w:lang w:val="sr-Latn-RS"/>
+              </w:rPr>
+              <w:t>Robusnost</w:t>
+            </w:r>
+            <w:r>
+              <w:rPr>
+                <w:noProof/>
+                <w:webHidden/>
+              </w:rPr>
+              <w:tab/>
+            </w:r>
+            <w:r>
+              <w:rPr>
+                <w:noProof/>
+                <w:webHidden/>
+              </w:rPr>
+              <w:fldChar w:fldCharType="begin"/>
+            </w:r>
+            <w:r>
+              <w:rPr>
+                <w:noProof/>
+                <w:webHidden/>
+              </w:rPr>
+              <w:instrText xml:space="preserve"> PAGEREF _Toc59324226 \h </w:instrText>
+            </w:r>
+            <w:r>
+              <w:rPr>
+                <w:noProof/>
+                <w:webHidden/>
+              </w:rPr>
+            </w:r>
+            <w:r>
+              <w:rPr>
+                <w:noProof/>
+                <w:webHidden/>
+              </w:rPr>
+              <w:fldChar w:fldCharType="separate"/>
+            </w:r>
+            <w:r>
+              <w:rPr>
+                <w:noProof/>
+                <w:webHidden/>
+              </w:rPr>
+              <w:t>16</w:t>
+            </w:r>
+            <w:r>
+              <w:rPr>
+                <w:noProof/>
+                <w:webHidden/>
+              </w:rPr>
+              <w:fldChar w:fldCharType="end"/>
+            </w:r>
+          </w:hyperlink>
+        </w:p>
+        <w:p>
+          <w:pPr>
+            <w:pStyle w:val="TOC1"/>
+            <w:tabs>
+              <w:tab w:val="right" w:leader="dot" w:pos="9350"/>
+            </w:tabs>
+            <w:rPr>
+              <w:rFonts w:eastAsiaTheme="minorEastAsia"/>
+              <w:noProof/>
+            </w:rPr>
+          </w:pPr>
+          <w:hyperlink w:anchor="_Toc59324227" w:history="1">
+            <w:r>
+              <w:rPr>
+                <w:rStyle w:val="Hyperlink"/>
+                <w:noProof/>
+                <w:lang w:val="sr-Latn-RS"/>
+              </w:rPr>
+              <w:t>Klizno upravljanje -</w:t>
+            </w:r>
+            <w:r>
+              <w:rPr>
+                <w:rStyle w:val="Hyperlink"/>
+                <w:rFonts w:ascii="Times New Roman" w:hAnsi="Times New Roman" w:cs="Times New Roman"/>
+                <w:noProof/>
+                <w:lang w:val="sr-Latn-RS"/>
+              </w:rPr>
+              <w:t>Sliding-Mode Control</w:t>
+            </w:r>
+            <w:r>
+              <w:rPr>
+                <w:noProof/>
+                <w:webHidden/>
+              </w:rPr>
+              <w:tab/>
+            </w:r>
+            <w:r>
+              <w:rPr>
+                <w:noProof/>
+                <w:webHidden/>
+              </w:rPr>
+              <w:fldChar w:fldCharType="begin"/>
+            </w:r>
+            <w:r>
+              <w:rPr>
+                <w:noProof/>
+                <w:webHidden/>
+              </w:rPr>
+              <w:instrText xml:space="preserve"> PAGEREF _Toc59324227 \h </w:instrText>
+            </w:r>
+            <w:r>
+              <w:rPr>
+                <w:noProof/>
+                <w:webHidden/>
+              </w:rPr>
+            </w:r>
+            <w:r>
+              <w:rPr>
+                <w:noProof/>
+                <w:webHidden/>
+              </w:rPr>
+              <w:fldChar w:fldCharType="separate"/>
+            </w:r>
+            <w:r>
+              <w:rPr>
+                <w:noProof/>
+                <w:webHidden/>
+              </w:rPr>
+              <w:t>16</w:t>
             </w:r>
             <w:r>
               <w:rPr>
@@ -648,15 +1012,14 @@
               <w:noProof/>
             </w:rPr>
           </w:pPr>
-          <w:hyperlink w:anchor="_Toc59202570" w:history="1">
+          <w:hyperlink w:anchor="_Toc59324228" w:history="1">
             <w:r>
               <w:rPr>
                 <w:rStyle w:val="Hyperlink"/>
-                <w:rFonts w:ascii="Times New Roman" w:hAnsi="Times New Roman" w:cs="Times New Roman"/>
                 <w:noProof/>
                 <w:lang w:val="sr-Latn-RS"/>
               </w:rPr>
-              <w:t>Rezultat FL+I</w:t>
+              <w:t>Teorijski uvod</w:t>
             </w:r>
             <w:r>
               <w:rPr>
@@ -677,7 +1040,7 @@
                 <w:noProof/>
                 <w:webHidden/>
               </w:rPr>
-              <w:instrText xml:space="preserve"> PAGEREF _Toc59202570 \h </w:instrText>
+              <w:instrText xml:space="preserve"> PAGEREF _Toc59324228 \h </w:instrText>
             </w:r>
             <w:r>
               <w:rPr>
@@ -697,7 +1060,77 @@
                 <w:noProof/>
                 <w:webHidden/>
               </w:rPr>
-              <w:t>8</w:t>
+              <w:t>16</w:t>
+            </w:r>
+            <w:r>
+              <w:rPr>
+                <w:noProof/>
+                <w:webHidden/>
+              </w:rPr>
+              <w:fldChar w:fldCharType="end"/>
+            </w:r>
+          </w:hyperlink>
+        </w:p>
+        <w:p>
+          <w:pPr>
+            <w:pStyle w:val="TOC2"/>
+            <w:tabs>
+              <w:tab w:val="right" w:leader="dot" w:pos="9350"/>
+            </w:tabs>
+            <w:rPr>
+              <w:rFonts w:eastAsiaTheme="minorEastAsia"/>
+              <w:noProof/>
+            </w:rPr>
+          </w:pPr>
+          <w:hyperlink w:anchor="_Toc59324229" w:history="1">
+            <w:r>
+              <w:rPr>
+                <w:rStyle w:val="Hyperlink"/>
+                <w:noProof/>
+                <w:lang w:val="sr-Latn-RS"/>
+              </w:rPr>
+              <w:t>Projektovanje kliznog upravljanja SMC</w:t>
+            </w:r>
+            <w:r>
+              <w:rPr>
+                <w:noProof/>
+                <w:webHidden/>
+              </w:rPr>
+              <w:tab/>
+            </w:r>
+            <w:r>
+              <w:rPr>
+                <w:noProof/>
+                <w:webHidden/>
+              </w:rPr>
+              <w:fldChar w:fldCharType="begin"/>
+            </w:r>
+            <w:r>
+              <w:rPr>
+                <w:noProof/>
+                <w:webHidden/>
+              </w:rPr>
+              <w:instrText xml:space="preserve"> PAGEREF _Toc59324229 \h </w:instrText>
+            </w:r>
+            <w:r>
+              <w:rPr>
+                <w:noProof/>
+                <w:webHidden/>
+              </w:rPr>
+            </w:r>
+            <w:r>
+              <w:rPr>
+                <w:noProof/>
+                <w:webHidden/>
+              </w:rPr>
+              <w:fldChar w:fldCharType="separate"/>
+            </w:r>
+            <w:r>
+              <w:rPr>
+                <w:noProof/>
+                <w:webHidden/>
+              </w:rPr>
+              <w:t>21</w:t>
             </w:r>
             <w:r>
               <w:rPr>
@@ -719,15 +1152,14 @@
               <w:noProof/>
             </w:rPr>
           </w:pPr>
-          <w:hyperlink w:anchor="_Toc59202571" w:history="1">
+          <w:hyperlink w:anchor="_Toc59324230" w:history="1">
             <w:r>
               <w:rPr>
                 <w:rStyle w:val="Hyperlink"/>
-                <w:rFonts w:ascii="Times New Roman" w:hAnsi="Times New Roman" w:cs="Times New Roman"/>
                 <w:noProof/>
                 <w:lang w:val="sr-Latn-RS"/>
               </w:rPr>
-              <w:t>Praćenje reference, eliminacija poremećaja,osetljivost na šum</w:t>
+              <w:t>Rezultat SMC</w:t>
             </w:r>
             <w:r>
               <w:rPr>
@@ -748,7 +1180,7 @@
                 <w:noProof/>
                 <w:webHidden/>
               </w:rPr>
-              <w:instrText xml:space="preserve"> PAGEREF _Toc59202571 \h </w:instrText>
+              <w:instrText xml:space="preserve"> PAGEREF _Toc59324230 \h </w:instrText>
             </w:r>
             <w:r>
               <w:rPr>
@@ -768,7 +1200,7 @@
                 <w:noProof/>
                 <w:webHidden/>
               </w:rPr>
-              <w:t>8</w:t>
+              <w:t>21</w:t>
             </w:r>
             <w:r>
               <w:rPr>
@@ -790,11 +1222,80 @@
               <w:noProof/>
             </w:rPr>
           </w:pPr>
-          <w:hyperlink w:anchor="_Toc59202572" w:history="1">
+          <w:hyperlink w:anchor="_Toc59324231" w:history="1">
             <w:r>
               <w:rPr>
                 <w:rStyle w:val="Hyperlink"/>
-                <w:rFonts w:ascii="Times New Roman" w:hAnsi="Times New Roman" w:cs="Times New Roman"/>
+                <w:noProof/>
+                <w:lang w:val="sr-Latn-RS"/>
+              </w:rPr>
+              <w:t>Praćenje reference,eliminacija poremećaja,osetljivost na šum</w:t>
+            </w:r>
+            <w:r>
+              <w:rPr>
+                <w:noProof/>
+                <w:webHidden/>
+              </w:rPr>
+              <w:tab/>
+            </w:r>
+            <w:r>
+              <w:rPr>
+                <w:noProof/>
+                <w:webHidden/>
+              </w:rPr>
+              <w:fldChar w:fldCharType="begin"/>
+            </w:r>
+            <w:r>
+              <w:rPr>
+                <w:noProof/>
+                <w:webHidden/>
+              </w:rPr>
+              <w:instrText xml:space="preserve"> PAGEREF _Toc59324231 \h </w:instrText>
+            </w:r>
+            <w:r>
+              <w:rPr>
+                <w:noProof/>
+                <w:webHidden/>
+              </w:rPr>
+            </w:r>
+            <w:r>
+              <w:rPr>
+                <w:noProof/>
+                <w:webHidden/>
+              </w:rPr>
+              <w:fldChar w:fldCharType="separate"/>
+            </w:r>
+            <w:r>
+              <w:rPr>
+                <w:noProof/>
+                <w:webHidden/>
+              </w:rPr>
+              <w:t>21</w:t>
+            </w:r>
+            <w:r>
+              <w:rPr>
+                <w:noProof/>
+                <w:webHidden/>
+              </w:rPr>
+              <w:fldChar w:fldCharType="end"/>
+            </w:r>
+          </w:hyperlink>
+        </w:p>
+        <w:p>
+          <w:pPr>
+            <w:pStyle w:val="TOC3"/>
+            <w:tabs>
+              <w:tab w:val="right" w:leader="dot" w:pos="9350"/>
+            </w:tabs>
+            <w:rPr>
+              <w:rFonts w:eastAsiaTheme="minorEastAsia"/>
+              <w:noProof/>
+            </w:rPr>
+          </w:pPr>
+          <w:hyperlink w:anchor="_Toc59324232" w:history="1">
+            <w:r>
+              <w:rPr>
+                <w:rStyle w:val="Hyperlink"/>
                 <w:noProof/>
                 <w:lang w:val="sr-Latn-RS"/>
               </w:rPr>
@@ -819,7 +1320,7 @@
                 <w:noProof/>
                 <w:webHidden/>
               </w:rPr>
-              <w:instrText xml:space="preserve"> PAGEREF _Toc59202572 \h </w:instrText>
+              <w:instrText xml:space="preserve"> PAGEREF _Toc59324232 \h </w:instrText>
             </w:r>
             <w:r>
               <w:rPr>
@@ -839,7 +1340,287 @@
                 <w:noProof/>
                 <w:webHidden/>
               </w:rPr>
-              <w:t>8</w:t>
+              <w:t>21</w:t>
+            </w:r>
+            <w:r>
+              <w:rPr>
+                <w:noProof/>
+                <w:webHidden/>
+              </w:rPr>
+              <w:fldChar w:fldCharType="end"/>
+            </w:r>
+          </w:hyperlink>
+        </w:p>
+        <w:p>
+          <w:pPr>
+            <w:pStyle w:val="TOC2"/>
+            <w:tabs>
+              <w:tab w:val="right" w:leader="dot" w:pos="9350"/>
+            </w:tabs>
+            <w:rPr>
+              <w:rFonts w:eastAsiaTheme="minorEastAsia"/>
+              <w:noProof/>
+            </w:rPr>
+          </w:pPr>
+          <w:hyperlink w:anchor="_Toc59324233" w:history="1">
+            <w:r>
+              <w:rPr>
+                <w:rStyle w:val="Hyperlink"/>
+                <w:noProof/>
+                <w:lang w:val="sr-Latn-RS"/>
+              </w:rPr>
+              <w:t>Projektovanje kliynog upravljanja sa graničnim slojem</w:t>
+            </w:r>
+            <w:r>
+              <w:rPr>
+                <w:noProof/>
+                <w:webHidden/>
+              </w:rPr>
+              <w:tab/>
+            </w:r>
+            <w:r>
+              <w:rPr>
+                <w:noProof/>
+                <w:webHidden/>
+              </w:rPr>
+              <w:fldChar w:fldCharType="begin"/>
+            </w:r>
+            <w:r>
+              <w:rPr>
+                <w:noProof/>
+                <w:webHidden/>
+              </w:rPr>
+              <w:instrText xml:space="preserve"> PAGEREF _Toc59324233 \h </w:instrText>
+            </w:r>
+            <w:r>
+              <w:rPr>
+                <w:noProof/>
+                <w:webHidden/>
+              </w:rPr>
+            </w:r>
+            <w:r>
+              <w:rPr>
+                <w:noProof/>
+                <w:webHidden/>
+              </w:rPr>
+              <w:fldChar w:fldCharType="separate"/>
+            </w:r>
+            <w:r>
+              <w:rPr>
+                <w:noProof/>
+                <w:webHidden/>
+              </w:rPr>
+              <w:t>21</w:t>
+            </w:r>
+            <w:r>
+              <w:rPr>
+                <w:noProof/>
+                <w:webHidden/>
+              </w:rPr>
+              <w:fldChar w:fldCharType="end"/>
+            </w:r>
+          </w:hyperlink>
+        </w:p>
+        <w:p>
+          <w:pPr>
+            <w:pStyle w:val="TOC3"/>
+            <w:tabs>
+              <w:tab w:val="right" w:leader="dot" w:pos="9350"/>
+            </w:tabs>
+            <w:rPr>
+              <w:rFonts w:eastAsiaTheme="minorEastAsia"/>
+              <w:noProof/>
+            </w:rPr>
+          </w:pPr>
+          <w:hyperlink w:anchor="_Toc59324234" w:history="1">
+            <w:r>
+              <w:rPr>
+                <w:rStyle w:val="Hyperlink"/>
+                <w:noProof/>
+                <w:lang w:val="sr-Latn-RS"/>
+              </w:rPr>
+              <w:t>Rezultat SMC+BL</w:t>
+            </w:r>
+            <w:r>
+              <w:rPr>
+                <w:noProof/>
+                <w:webHidden/>
+              </w:rPr>
+              <w:tab/>
+            </w:r>
+            <w:r>
+              <w:rPr>
+                <w:noProof/>
+                <w:webHidden/>
+              </w:rPr>
+              <w:fldChar w:fldCharType="begin"/>
+            </w:r>
+            <w:r>
+              <w:rPr>
+                <w:noProof/>
+                <w:webHidden/>
+              </w:rPr>
+              <w:instrText xml:space="preserve"> PAGEREF _Toc59324234 \h </w:instrText>
+            </w:r>
+            <w:r>
+              <w:rPr>
+                <w:noProof/>
+                <w:webHidden/>
+              </w:rPr>
+            </w:r>
+            <w:r>
+              <w:rPr>
+                <w:noProof/>
+                <w:webHidden/>
+              </w:rPr>
+              <w:fldChar w:fldCharType="separate"/>
+            </w:r>
+            <w:r>
+              <w:rPr>
+                <w:noProof/>
+                <w:webHidden/>
+              </w:rPr>
+              <w:t>21</w:t>
+            </w:r>
+            <w:r>
+              <w:rPr>
+                <w:noProof/>
+                <w:webHidden/>
+              </w:rPr>
+              <w:fldChar w:fldCharType="end"/>
+            </w:r>
+          </w:hyperlink>
+        </w:p>
+        <w:p>
+          <w:pPr>
+            <w:pStyle w:val="TOC3"/>
+            <w:tabs>
+              <w:tab w:val="right" w:leader="dot" w:pos="9350"/>
+            </w:tabs>
+            <w:rPr>
+              <w:rFonts w:eastAsiaTheme="minorEastAsia"/>
+              <w:noProof/>
+            </w:rPr>
+          </w:pPr>
+          <w:hyperlink w:anchor="_Toc59324235" w:history="1">
+            <w:r>
+              <w:rPr>
+                <w:rStyle w:val="Hyperlink"/>
+                <w:noProof/>
+                <w:lang w:val="sr-Latn-RS"/>
+              </w:rPr>
+              <w:t>Praćenje reference,eliminacija poremećaja,osetljivost na šum</w:t>
+            </w:r>
+            <w:r>
+              <w:rPr>
+                <w:noProof/>
+                <w:webHidden/>
+              </w:rPr>
+              <w:tab/>
+            </w:r>
+            <w:r>
+              <w:rPr>
+                <w:noProof/>
+                <w:webHidden/>
+              </w:rPr>
+              <w:fldChar w:fldCharType="begin"/>
+            </w:r>
+            <w:r>
+              <w:rPr>
+                <w:noProof/>
+                <w:webHidden/>
+              </w:rPr>
+              <w:instrText xml:space="preserve"> PAGEREF _Toc59324235 \h </w:instrText>
+            </w:r>
+            <w:r>
+              <w:rPr>
+                <w:noProof/>
+                <w:webHidden/>
+              </w:rPr>
+            </w:r>
+            <w:r>
+              <w:rPr>
+                <w:noProof/>
+                <w:webHidden/>
+              </w:rPr>
+              <w:fldChar w:fldCharType="separate"/>
+            </w:r>
+            <w:r>
+              <w:rPr>
+                <w:noProof/>
+                <w:webHidden/>
+              </w:rPr>
+              <w:t>21</w:t>
+            </w:r>
+            <w:r>
+              <w:rPr>
+                <w:noProof/>
+                <w:webHidden/>
+              </w:rPr>
+              <w:fldChar w:fldCharType="end"/>
+            </w:r>
+          </w:hyperlink>
+        </w:p>
+        <w:p>
+          <w:pPr>
+            <w:pStyle w:val="TOC3"/>
+            <w:tabs>
+              <w:tab w:val="right" w:leader="dot" w:pos="9350"/>
+            </w:tabs>
+            <w:rPr>
+              <w:rFonts w:eastAsiaTheme="minorEastAsia"/>
+              <w:noProof/>
+            </w:rPr>
+          </w:pPr>
+          <w:hyperlink w:anchor="_Toc59324236" w:history="1">
+            <w:r>
+              <w:rPr>
+                <w:rStyle w:val="Hyperlink"/>
+                <w:noProof/>
+                <w:lang w:val="sr-Latn-RS"/>
+              </w:rPr>
+              <w:t>Robusnost</w:t>
+            </w:r>
+            <w:r>
+              <w:rPr>
+                <w:noProof/>
+                <w:webHidden/>
+              </w:rPr>
+              <w:tab/>
+            </w:r>
+            <w:r>
+              <w:rPr>
+                <w:noProof/>
+                <w:webHidden/>
+              </w:rPr>
+              <w:fldChar w:fldCharType="begin"/>
+            </w:r>
+            <w:r>
+              <w:rPr>
+                <w:noProof/>
+                <w:webHidden/>
+              </w:rPr>
+              <w:instrText xml:space="preserve"> PAGEREF _Toc59324236 \h </w:instrText>
+            </w:r>
+            <w:r>
+              <w:rPr>
+                <w:noProof/>
+                <w:webHidden/>
+              </w:rPr>
+            </w:r>
+            <w:r>
+              <w:rPr>
+                <w:noProof/>
+                <w:webHidden/>
+              </w:rPr>
+              <w:fldChar w:fldCharType="separate"/>
+            </w:r>
+            <w:r>
+              <w:rPr>
+                <w:noProof/>
+                <w:webHidden/>
+              </w:rPr>
+              <w:t>21</w:t>
             </w:r>
             <w:r>
               <w:rPr>
@@ -892,7 +1673,7 @@
         </w:rPr>
         <w:br w:type="page"/>
       </w:r>
-      <w:bookmarkStart w:id="0" w:name="_Toc59202566"/>
+      <w:bookmarkStart w:id="1" w:name="_Toc59324219"/>
       <w:r>
         <w:rPr>
           <w:rFonts w:ascii="Times New Roman" w:eastAsiaTheme="minorEastAsia" w:hAnsi="Times New Roman" w:cs="Times New Roman"/>
@@ -901,7 +1682,7 @@
         <w:lastRenderedPageBreak/>
         <w:t>Feedback linearizacija</w:t>
       </w:r>
-      <w:bookmarkEnd w:id="0"/>
+      <w:bookmarkEnd w:id="1"/>
     </w:p>
     <w:p>
       <w:pPr>
@@ -911,7 +1692,7 @@
           <w:lang w:val="sr-Latn-RS"/>
         </w:rPr>
       </w:pPr>
-      <w:bookmarkStart w:id="1" w:name="_Toc59202567"/>
+      <w:bookmarkStart w:id="2" w:name="_Toc59324220"/>
       <w:r>
         <w:rPr>
           <w:rFonts w:ascii="Times New Roman" w:hAnsi="Times New Roman" w:cs="Times New Roman"/>
@@ -919,7 +1700,7 @@
         </w:rPr>
         <w:t>Teorijski uvod</w:t>
       </w:r>
-      <w:bookmarkEnd w:id="1"/>
+      <w:bookmarkEnd w:id="2"/>
     </w:p>
     <w:p>
       <w:pPr>
@@ -22435,7 +23216,7 @@
           <w:lang w:val="sr-Latn-RS"/>
         </w:rPr>
       </w:pPr>
-      <w:bookmarkStart w:id="2" w:name="_Toc59202568"/>
+      <w:bookmarkStart w:id="3" w:name="_Toc59324221"/>
       <w:r>
         <w:rPr>
           <w:rFonts w:eastAsiaTheme="minorEastAsia"/>
@@ -22443,7 +23224,7 @@
         </w:rPr>
         <w:t>Transformacija stanja</w:t>
       </w:r>
-      <w:bookmarkEnd w:id="2"/>
+      <w:bookmarkEnd w:id="3"/>
     </w:p>
     <w:p>
       <w:pPr>
@@ -22468,8 +23249,6 @@
         </w:rPr>
         <w:t>Jednačine stanja buck-boost DC-DC konvertora su sledeće:</w:t>
       </w:r>
-      <w:bookmarkStart w:id="3" w:name="_GoBack"/>
-      <w:bookmarkEnd w:id="3"/>
     </w:p>
     <w:p>
       <w:pPr>
@@ -23997,7 +24776,7 @@
           <w:lang w:val="sr-Latn-RS"/>
         </w:rPr>
       </w:pPr>
-      <w:bookmarkStart w:id="4" w:name="_Toc59202569"/>
+      <w:bookmarkStart w:id="4" w:name="_Toc59324222"/>
       <w:r>
         <w:rPr>
           <w:rFonts w:ascii="Times New Roman" w:hAnsi="Times New Roman" w:cs="Times New Roman"/>
@@ -24856,7 +25635,14 @@
             <w:rFonts w:ascii="Cambria Math" w:eastAsiaTheme="minorEastAsia" w:hAnsi="Cambria Math" w:cs="Times New Roman"/>
             <w:lang w:val="sr-Latn-RS"/>
           </w:rPr>
-          <m:t>=150</m:t>
+          <m:t>=1</m:t>
+        </m:r>
+        <m:r>
+          <w:rPr>
+            <w:rFonts w:ascii="Cambria Math" w:eastAsiaTheme="minorEastAsia" w:hAnsi="Cambria Math" w:cs="Times New Roman"/>
+            <w:lang w:val="sr-Latn-RS"/>
+          </w:rPr>
+          <m:t>25</m:t>
         </m:r>
         <m:f>
           <m:fPr>
@@ -24943,7 +25729,28 @@
             <w:rFonts w:ascii="Cambria Math" w:eastAsiaTheme="minorEastAsia" w:hAnsi="Cambria Math" w:cs="Times New Roman"/>
             <w:lang w:val="sr-Latn-RS"/>
           </w:rPr>
-          <m:t>=41.9</m:t>
+          <m:t>=</m:t>
+        </m:r>
+        <m:r>
+          <w:rPr>
+            <w:rFonts w:ascii="Cambria Math" w:eastAsiaTheme="minorEastAsia" w:hAnsi="Cambria Math" w:cs="Times New Roman"/>
+            <w:lang w:val="sr-Latn-RS"/>
+          </w:rPr>
+          <m:t>50</m:t>
+        </m:r>
+        <m:r>
+          <w:rPr>
+            <w:rFonts w:ascii="Cambria Math" w:eastAsiaTheme="minorEastAsia" w:hAnsi="Cambria Math" w:cs="Times New Roman"/>
+            <w:lang w:val="sr-Latn-RS"/>
+          </w:rPr>
+          <m:t>.</m:t>
+        </m:r>
+        <m:r>
+          <w:rPr>
+            <w:rFonts w:ascii="Cambria Math" w:eastAsiaTheme="minorEastAsia" w:hAnsi="Cambria Math" w:cs="Times New Roman"/>
+            <w:lang w:val="sr-Latn-RS"/>
+          </w:rPr>
+          <m:t>3</m:t>
         </m:r>
         <m:r>
           <w:rPr>
@@ -25286,7 +26093,7 @@
           <w:lang w:val="sr-Latn-RS"/>
         </w:rPr>
       </w:pPr>
-      <w:bookmarkStart w:id="5" w:name="_Toc59202570"/>
+      <w:bookmarkStart w:id="5" w:name="_Toc59324223"/>
       <w:r>
         <w:rPr>
           <w:lang w:val="sr-Latn-RS"/>
@@ -25349,7 +26156,7 @@
           <w:lang w:val="sr-Latn-RS"/>
         </w:rPr>
       </w:pPr>
-      <w:bookmarkStart w:id="6" w:name="_Toc59202571"/>
+      <w:bookmarkStart w:id="6" w:name="_Toc59324224"/>
       <w:r>
         <w:rPr>
           <w:rFonts w:ascii="Times New Roman" w:hAnsi="Times New Roman" w:cs="Times New Roman"/>
@@ -25555,7 +26362,21 @@
             <w:rFonts w:ascii="Cambria Math" w:eastAsiaTheme="minorEastAsia" w:hAnsi="Cambria Math" w:cs="Times New Roman"/>
             <w:lang w:val="sr-Latn-RS"/>
           </w:rPr>
-          <m:t>=10 ms.</m:t>
+          <m:t>=10</m:t>
+        </m:r>
+        <m:r>
+          <w:rPr>
+            <w:rFonts w:ascii="Cambria Math" w:eastAsiaTheme="minorEastAsia" w:hAnsi="Cambria Math" w:cs="Times New Roman"/>
+            <w:lang w:val="sr-Latn-RS"/>
+          </w:rPr>
+          <m:t>0.5</m:t>
+        </m:r>
+        <m:r>
+          <w:rPr>
+            <w:rFonts w:ascii="Cambria Math" w:eastAsiaTheme="minorEastAsia" w:hAnsi="Cambria Math" w:cs="Times New Roman"/>
+            <w:lang w:val="sr-Latn-RS"/>
+          </w:rPr>
+          <m:t xml:space="preserve"> ms.</m:t>
         </m:r>
       </m:oMath>
     </w:p>
@@ -25776,14 +26597,21 @@
           <w:rFonts w:ascii="Times New Roman" w:hAnsi="Times New Roman" w:cs="Times New Roman"/>
           <w:lang w:val="sr-Latn-RS"/>
         </w:rPr>
-        <w:t>sistem prati referencu bez greške u stacionarnom stanju i da potpuno potiskuje poremećaj. Sa slike 4. možemo videti da čak i uz prefiltar reference, pri njenoj promeni dolazi do udara upravljanja i ono ulazi u zasićenje</w:t>
+        <w:t xml:space="preserve">sistem prati referencu bez greške u stacionarnom stanju i da potpuno potiskuje poremećaj. Sa slike 4. možemo videti da </w:t>
       </w:r>
       <w:r>
         <w:rPr>
           <w:rFonts w:ascii="Times New Roman" w:hAnsi="Times New Roman" w:cs="Times New Roman"/>
           <w:lang w:val="sr-Latn-RS"/>
         </w:rPr>
-        <w:t>.</w:t>
+        <w:t xml:space="preserve">upravljanje ni u jednom trenutku ne ulazi u zasićenje. Da bi se ovo postiglo, iz zakona upravljanja isključeni su viši izvodi reference na račun </w:t>
+      </w:r>
+      <w:r>
+        <w:rPr>
+          <w:rFonts w:ascii="Times New Roman" w:hAnsi="Times New Roman" w:cs="Times New Roman"/>
+          <w:lang w:val="sr-Latn-RS"/>
+        </w:rPr>
+        <w:t>neznatnog slabljenja performansi.</w:t>
       </w:r>
     </w:p>
     <w:p>
@@ -25805,7 +26633,7 @@
           <wp:inline distT="0" distB="0" distL="0" distR="0">
             <wp:extent cx="5943600" cy="2964815"/>
             <wp:effectExtent l="0" t="0" r="0" b="6985"/>
-            <wp:docPr id="16" name="Picture 16"/>
+            <wp:docPr id="2" name="Picture 2"/>
             <wp:cNvGraphicFramePr>
               <a:graphicFrameLocks xmlns:a="http://schemas.openxmlformats.org/drawingml/2006/main" noChangeAspect="1"/>
             </wp:cNvGraphicFramePr>
@@ -25813,7 +26641,7 @@
               <a:graphicData uri="http://schemas.openxmlformats.org/drawingml/2006/picture">
                 <pic:pic xmlns:pic="http://schemas.openxmlformats.org/drawingml/2006/picture">
                   <pic:nvPicPr>
-                    <pic:cNvPr id="0" name="Picture 14"/>
+                    <pic:cNvPr id="0" name="Picture 2"/>
                     <pic:cNvPicPr>
                       <a:picLocks noChangeAspect="1" noChangeArrowheads="1"/>
                     </pic:cNvPicPr>
@@ -25892,7 +26720,7 @@
           <wp:inline distT="0" distB="0" distL="0" distR="0">
             <wp:extent cx="5943600" cy="2964815"/>
             <wp:effectExtent l="0" t="0" r="0" b="6985"/>
-            <wp:docPr id="17" name="Picture 17"/>
+            <wp:docPr id="3" name="Picture 3"/>
             <wp:cNvGraphicFramePr>
               <a:graphicFrameLocks xmlns:a="http://schemas.openxmlformats.org/drawingml/2006/main" noChangeAspect="1"/>
             </wp:cNvGraphicFramePr>
@@ -25900,7 +26728,7 @@
               <a:graphicData uri="http://schemas.openxmlformats.org/drawingml/2006/picture">
                 <pic:pic xmlns:pic="http://schemas.openxmlformats.org/drawingml/2006/picture">
                   <pic:nvPicPr>
-                    <pic:cNvPr id="0" name="Picture 15"/>
+                    <pic:cNvPr id="0" name="Picture 3"/>
                     <pic:cNvPicPr>
                       <a:picLocks noChangeAspect="1" noChangeArrowheads="1"/>
                     </pic:cNvPicPr>
@@ -25981,14 +26809,91 @@
           <w:rFonts w:ascii="Times New Roman" w:hAnsi="Times New Roman" w:cs="Times New Roman"/>
           <w:lang w:val="sr-Latn-RS"/>
         </w:rPr>
-        <w:t xml:space="preserve"> (slike 5. i 6. )</w:t>
+        <w:t xml:space="preserve"> </w:t>
       </w:r>
       <w:r>
         <w:rPr>
           <w:rFonts w:ascii="Times New Roman" w:hAnsi="Times New Roman" w:cs="Times New Roman"/>
           <w:lang w:val="sr-Latn-RS"/>
         </w:rPr>
-        <w:t xml:space="preserve"> stanje dolazi do zasićenja upravljanja u prvim trenucima ali se nakon toga sistem bez preskoka spušta u nominalno stanje za vreme koje je optrilike jednako zbiru ranije određene dominantne vremenske konstante i vremenske konstante prefiltra reference.</w:t>
+        <w:t>stanje</w:t>
+      </w:r>
+      <w:r>
+        <w:rPr>
+          <w:rFonts w:ascii="Times New Roman" w:hAnsi="Times New Roman" w:cs="Times New Roman"/>
+          <w:lang w:val="sr-Latn-RS"/>
+        </w:rPr>
+        <w:t xml:space="preserve"> </w:t>
+      </w:r>
+      <w:r>
+        <w:rPr>
+          <w:rFonts w:ascii="Times New Roman" w:hAnsi="Times New Roman" w:cs="Times New Roman"/>
+          <w:lang w:val="sr-Latn-RS"/>
+        </w:rPr>
+        <w:t>(slike 5. i 6. )</w:t>
+      </w:r>
+      <w:r>
+        <w:rPr>
+          <w:rFonts w:ascii="Times New Roman" w:hAnsi="Times New Roman" w:cs="Times New Roman"/>
+          <w:lang w:val="sr-Latn-RS"/>
+        </w:rPr>
+        <w:t xml:space="preserve"> sistem</w:t>
+      </w:r>
+      <w:r>
+        <w:rPr>
+          <w:rFonts w:ascii="Times New Roman" w:hAnsi="Times New Roman" w:cs="Times New Roman"/>
+          <w:lang w:val="sr-Latn-RS"/>
+        </w:rPr>
+        <w:t xml:space="preserve"> se</w:t>
+      </w:r>
+      <w:r>
+        <w:rPr>
+          <w:rFonts w:ascii="Times New Roman" w:hAnsi="Times New Roman" w:cs="Times New Roman"/>
+          <w:lang w:val="sr-Latn-RS"/>
+        </w:rPr>
+        <w:t xml:space="preserve"> bez preskoka spušta u nominalno stanje za vreme koje je optrilike </w:t>
+      </w:r>
+      <w:r>
+        <w:rPr>
+          <w:rFonts w:ascii="Times New Roman" w:hAnsi="Times New Roman" w:cs="Times New Roman"/>
+          <w:lang w:val="sr-Latn-RS"/>
+        </w:rPr>
+        <w:t>nešto manje od</w:t>
+      </w:r>
+      <w:r>
+        <w:rPr>
+          <w:rFonts w:ascii="Times New Roman" w:hAnsi="Times New Roman" w:cs="Times New Roman"/>
+          <w:lang w:val="sr-Latn-RS"/>
+        </w:rPr>
+        <w:t xml:space="preserve"> zbir</w:t>
+      </w:r>
+      <w:r>
+        <w:rPr>
+          <w:rFonts w:ascii="Times New Roman" w:hAnsi="Times New Roman" w:cs="Times New Roman"/>
+          <w:lang w:val="sr-Latn-RS"/>
+        </w:rPr>
+        <w:t>a</w:t>
+      </w:r>
+      <w:r>
+        <w:rPr>
+          <w:rFonts w:ascii="Times New Roman" w:hAnsi="Times New Roman" w:cs="Times New Roman"/>
+          <w:lang w:val="sr-Latn-RS"/>
+        </w:rPr>
+        <w:t xml:space="preserve"> ranije </w:t>
+      </w:r>
+      <w:r>
+        <w:rPr>
+          <w:rFonts w:ascii="Times New Roman" w:hAnsi="Times New Roman" w:cs="Times New Roman"/>
+          <w:lang w:val="sr-Latn-RS"/>
+        </w:rPr>
+        <w:t>aproksimirane</w:t>
+      </w:r>
+      <w:r>
+        <w:rPr>
+          <w:rFonts w:ascii="Times New Roman" w:hAnsi="Times New Roman" w:cs="Times New Roman"/>
+          <w:lang w:val="sr-Latn-RS"/>
+        </w:rPr>
+        <w:t xml:space="preserve"> dominantne vremenske konstante i vremenske konstante prefiltra reference.</w:t>
       </w:r>
     </w:p>
     <w:p>
@@ -26010,7 +26915,7 @@
           <wp:inline distT="0" distB="0" distL="0" distR="0">
             <wp:extent cx="5943600" cy="2964815"/>
             <wp:effectExtent l="0" t="0" r="0" b="6985"/>
-            <wp:docPr id="19" name="Picture 19"/>
+            <wp:docPr id="5" name="Picture 5"/>
             <wp:cNvGraphicFramePr>
               <a:graphicFrameLocks xmlns:a="http://schemas.openxmlformats.org/drawingml/2006/main" noChangeAspect="1"/>
             </wp:cNvGraphicFramePr>
@@ -26018,7 +26923,7 @@
               <a:graphicData uri="http://schemas.openxmlformats.org/drawingml/2006/picture">
                 <pic:pic xmlns:pic="http://schemas.openxmlformats.org/drawingml/2006/picture">
                   <pic:nvPicPr>
-                    <pic:cNvPr id="0" name="Picture 17"/>
+                    <pic:cNvPr id="0" name="Picture 5"/>
                     <pic:cNvPicPr>
                       <a:picLocks noChangeAspect="1" noChangeArrowheads="1"/>
                     </pic:cNvPicPr>
@@ -26110,7 +27015,7 @@
           <wp:inline distT="0" distB="0" distL="0" distR="0">
             <wp:extent cx="5943600" cy="2964815"/>
             <wp:effectExtent l="0" t="0" r="0" b="6985"/>
-            <wp:docPr id="20" name="Picture 20"/>
+            <wp:docPr id="6" name="Picture 6"/>
             <wp:cNvGraphicFramePr>
               <a:graphicFrameLocks xmlns:a="http://schemas.openxmlformats.org/drawingml/2006/main" noChangeAspect="1"/>
             </wp:cNvGraphicFramePr>
@@ -26118,7 +27023,7 @@
               <a:graphicData uri="http://schemas.openxmlformats.org/drawingml/2006/picture">
                 <pic:pic xmlns:pic="http://schemas.openxmlformats.org/drawingml/2006/picture">
                   <pic:nvPicPr>
-                    <pic:cNvPr id="0" name="Picture 18"/>
+                    <pic:cNvPr id="0" name="Picture 6"/>
                     <pic:cNvPicPr>
                       <a:picLocks noChangeAspect="1" noChangeArrowheads="1"/>
                     </pic:cNvPicPr>
@@ -26227,14 +27132,28 @@
           <w:rFonts w:ascii="Times New Roman" w:hAnsi="Times New Roman" w:cs="Times New Roman"/>
           <w:lang w:val="sr-Latn-RS"/>
         </w:rPr>
-        <w:t xml:space="preserve"> koje smo viđali kod linearnih sistema minimalne faze, gde pri promeni reference odziv inicijalno ode u suprotnom smeru. </w:t>
+        <w:t xml:space="preserve"> koje smo viđali kod linearnih sistema minimalne faze, gde pri promeni reference odziv inicijalno </w:t>
       </w:r>
       <w:r>
         <w:rPr>
           <w:rFonts w:ascii="Times New Roman" w:hAnsi="Times New Roman" w:cs="Times New Roman"/>
           <w:lang w:val="sr-Latn-RS"/>
         </w:rPr>
-        <w:t xml:space="preserve">Pored toga odzivi su bez preskoka, a odziv na negativnu step pobudu ima slab oscilatoran karakter. Sumnjamo da je razlog toga najveća udaljenost od ulaznog napona </w:t>
+        <w:t>ide</w:t>
+      </w:r>
+      <w:r>
+        <w:rPr>
+          <w:rFonts w:ascii="Times New Roman" w:hAnsi="Times New Roman" w:cs="Times New Roman"/>
+          <w:lang w:val="sr-Latn-RS"/>
+        </w:rPr>
+        <w:t xml:space="preserve"> u suprotnom smeru.</w:t>
+      </w:r>
+      <w:r>
+        <w:rPr>
+          <w:rFonts w:ascii="Times New Roman" w:hAnsi="Times New Roman" w:cs="Times New Roman"/>
+          <w:lang w:val="sr-Latn-RS"/>
+        </w:rPr>
+        <w:t xml:space="preserve"> Sumnjamo da je to posledica ’neminimalnofaznosti’ sistema kada je funkcija izlaza </w:t>
       </w:r>
       <m:oMath>
         <m:r>
@@ -26242,8 +27161,64 @@
             <w:rFonts w:ascii="Cambria Math" w:hAnsi="Cambria Math" w:cs="Times New Roman"/>
             <w:lang w:val="sr-Latn-RS"/>
           </w:rPr>
-          <m:t>E = 12 V</m:t>
+          <m:t>h</m:t>
         </m:r>
+        <m:d>
+          <m:dPr>
+            <m:ctrlPr>
+              <w:rPr>
+                <w:rFonts w:ascii="Cambria Math" w:hAnsi="Cambria Math" w:cs="Times New Roman"/>
+                <w:i/>
+                <w:lang w:val="sr-Latn-RS"/>
+              </w:rPr>
+            </m:ctrlPr>
+          </m:dPr>
+          <m:e>
+            <m:r>
+              <w:rPr>
+                <w:rFonts w:ascii="Cambria Math" w:hAnsi="Cambria Math" w:cs="Times New Roman"/>
+                <w:lang w:val="sr-Latn-RS"/>
+              </w:rPr>
+              <m:t>x</m:t>
+            </m:r>
+          </m:e>
+        </m:d>
+        <m:r>
+          <w:rPr>
+            <w:rFonts w:ascii="Cambria Math" w:hAnsi="Cambria Math" w:cs="Times New Roman"/>
+            <w:lang w:val="sr-Latn-RS"/>
+          </w:rPr>
+          <m:t>=</m:t>
+        </m:r>
+        <m:sSub>
+          <m:sSubPr>
+            <m:ctrlPr>
+              <w:rPr>
+                <w:rFonts w:ascii="Cambria Math" w:hAnsi="Cambria Math" w:cs="Times New Roman"/>
+                <w:i/>
+                <w:lang w:val="sr-Latn-RS"/>
+              </w:rPr>
+            </m:ctrlPr>
+          </m:sSubPr>
+          <m:e>
+            <m:r>
+              <w:rPr>
+                <w:rFonts w:ascii="Cambria Math" w:hAnsi="Cambria Math" w:cs="Times New Roman"/>
+                <w:lang w:val="sr-Latn-RS"/>
+              </w:rPr>
+              <m:t>x</m:t>
+            </m:r>
+          </m:e>
+          <m:sub>
+            <m:r>
+              <w:rPr>
+                <w:rFonts w:ascii="Cambria Math" w:hAnsi="Cambria Math" w:cs="Times New Roman"/>
+                <w:lang w:val="sr-Latn-RS"/>
+              </w:rPr>
+              <m:t>2</m:t>
+            </m:r>
+          </m:sub>
+        </m:sSub>
       </m:oMath>
       <w:r>
         <w:rPr>
@@ -26254,18 +27229,31 @@
       </w:r>
       <w:r>
         <w:rPr>
-          <w:rFonts w:ascii="Times New Roman" w:eastAsiaTheme="minorEastAsia" w:hAnsi="Times New Roman" w:cs="Times New Roman"/>
-          <w:lang w:val="sr-Latn-RS"/>
-        </w:rPr>
-        <w:t xml:space="preserve"> Na </w:t>
+          <w:rFonts w:ascii="Times New Roman" w:hAnsi="Times New Roman" w:cs="Times New Roman"/>
+          <w:lang w:val="sr-Latn-RS"/>
+        </w:rPr>
+        <w:t xml:space="preserve"> </w:t>
       </w:r>
       <w:r>
         <w:rPr>
+          <w:rFonts w:ascii="Times New Roman" w:hAnsi="Times New Roman" w:cs="Times New Roman"/>
+          <w:lang w:val="sr-Latn-RS"/>
+        </w:rPr>
+        <w:t>Pored toga odzivi su bez preskoka</w:t>
+      </w:r>
+      <w:r>
+        <w:rPr>
+          <w:rFonts w:ascii="Times New Roman" w:hAnsi="Times New Roman" w:cs="Times New Roman"/>
+          <w:lang w:val="sr-Latn-RS"/>
+        </w:rPr>
+        <w:t xml:space="preserve">. </w:t>
+      </w:r>
+      <w:r>
+        <w:rPr>
           <w:rFonts w:ascii="Times New Roman" w:eastAsiaTheme="minorEastAsia" w:hAnsi="Times New Roman" w:cs="Times New Roman"/>
           <w:lang w:val="sr-Latn-RS"/>
         </w:rPr>
-        <w:lastRenderedPageBreak/>
-        <w:t>slikama 9. i 10. možemo bolje videti tranzijente upravljanja pri promenama reference. Udari upravljanja su evidentni.</w:t>
+        <w:t xml:space="preserve">Na slikama 9. i 10. možemo bolje videti tranzijente upravljanja pri promenama reference. </w:t>
       </w:r>
     </w:p>
     <w:p>
@@ -26282,11 +27270,12 @@
           <w:noProof/>
           <w:lang w:val="sr-Latn-RS"/>
         </w:rPr>
+        <w:lastRenderedPageBreak/>
         <w:drawing>
           <wp:inline distT="0" distB="0" distL="0" distR="0">
             <wp:extent cx="5943600" cy="2964815"/>
             <wp:effectExtent l="0" t="0" r="0" b="6985"/>
-            <wp:docPr id="22" name="Picture 22"/>
+            <wp:docPr id="7" name="Picture 7"/>
             <wp:cNvGraphicFramePr>
               <a:graphicFrameLocks xmlns:a="http://schemas.openxmlformats.org/drawingml/2006/main" noChangeAspect="1"/>
             </wp:cNvGraphicFramePr>
@@ -26294,7 +27283,7 @@
               <a:graphicData uri="http://schemas.openxmlformats.org/drawingml/2006/picture">
                 <pic:pic xmlns:pic="http://schemas.openxmlformats.org/drawingml/2006/picture">
                   <pic:nvPicPr>
-                    <pic:cNvPr id="0" name="Picture 20"/>
+                    <pic:cNvPr id="0" name="Picture 7"/>
                     <pic:cNvPicPr>
                       <a:picLocks noChangeAspect="1" noChangeArrowheads="1"/>
                     </pic:cNvPicPr>
@@ -26366,7 +27355,7 @@
           <wp:inline distT="0" distB="0" distL="0" distR="0">
             <wp:extent cx="5943600" cy="2964815"/>
             <wp:effectExtent l="0" t="0" r="0" b="6985"/>
-            <wp:docPr id="23" name="Picture 23"/>
+            <wp:docPr id="8" name="Picture 8"/>
             <wp:cNvGraphicFramePr>
               <a:graphicFrameLocks xmlns:a="http://schemas.openxmlformats.org/drawingml/2006/main" noChangeAspect="1"/>
             </wp:cNvGraphicFramePr>
@@ -26374,7 +27363,7 @@
               <a:graphicData uri="http://schemas.openxmlformats.org/drawingml/2006/picture">
                 <pic:pic xmlns:pic="http://schemas.openxmlformats.org/drawingml/2006/picture">
                   <pic:nvPicPr>
-                    <pic:cNvPr id="0" name="Picture 21"/>
+                    <pic:cNvPr id="0" name="Picture 8"/>
                     <pic:cNvPicPr>
                       <a:picLocks noChangeAspect="1" noChangeArrowheads="1"/>
                     </pic:cNvPicPr>
@@ -26447,7 +27436,7 @@
           <wp:inline distT="0" distB="0" distL="0" distR="0">
             <wp:extent cx="5943600" cy="2964815"/>
             <wp:effectExtent l="0" t="0" r="0" b="6985"/>
-            <wp:docPr id="24" name="Picture 24"/>
+            <wp:docPr id="9" name="Picture 9"/>
             <wp:cNvGraphicFramePr>
               <a:graphicFrameLocks xmlns:a="http://schemas.openxmlformats.org/drawingml/2006/main" noChangeAspect="1"/>
             </wp:cNvGraphicFramePr>
@@ -26455,7 +27444,7 @@
               <a:graphicData uri="http://schemas.openxmlformats.org/drawingml/2006/picture">
                 <pic:pic xmlns:pic="http://schemas.openxmlformats.org/drawingml/2006/picture">
                   <pic:nvPicPr>
-                    <pic:cNvPr id="0" name="Picture 22"/>
+                    <pic:cNvPr id="0" name="Picture 9"/>
                     <pic:cNvPicPr>
                       <a:picLocks noChangeAspect="1" noChangeArrowheads="1"/>
                     </pic:cNvPicPr>
@@ -26539,7 +27528,7 @@
           <wp:inline distT="0" distB="0" distL="0" distR="0">
             <wp:extent cx="5943600" cy="2964815"/>
             <wp:effectExtent l="0" t="0" r="0" b="6985"/>
-            <wp:docPr id="25" name="Picture 25"/>
+            <wp:docPr id="10" name="Picture 10"/>
             <wp:cNvGraphicFramePr>
               <a:graphicFrameLocks xmlns:a="http://schemas.openxmlformats.org/drawingml/2006/main" noChangeAspect="1"/>
             </wp:cNvGraphicFramePr>
@@ -26547,7 +27536,7 @@
               <a:graphicData uri="http://schemas.openxmlformats.org/drawingml/2006/picture">
                 <pic:pic xmlns:pic="http://schemas.openxmlformats.org/drawingml/2006/picture">
                   <pic:nvPicPr>
-                    <pic:cNvPr id="0" name="Picture 23"/>
+                    <pic:cNvPr id="0" name="Picture 10"/>
                     <pic:cNvPicPr>
                       <a:picLocks noChangeAspect="1" noChangeArrowheads="1"/>
                     </pic:cNvPicPr>
@@ -26635,7 +27624,43 @@
         <w:rPr>
           <w:rFonts w:ascii="Times New Roman" w:hAnsi="Times New Roman" w:cs="Times New Roman"/>
         </w:rPr>
-        <w:t>što smatramo velikim poremećajem, vidimo da se izlaz sistema (slika 11.) brzo oporavlja i da je amplituda greške relativno mala.</w:t>
+        <w:t>što smatramo velikim poremećajem, vidimo da se izlaz sistema (slika 11.) brzo oporavlja</w:t>
+      </w:r>
+      <w:r>
+        <w:rPr>
+          <w:rFonts w:ascii="Times New Roman" w:hAnsi="Times New Roman" w:cs="Times New Roman"/>
+        </w:rPr>
+        <w:t xml:space="preserve"> (oko 20 ms)</w:t>
+      </w:r>
+      <w:r>
+        <w:rPr>
+          <w:rFonts w:ascii="Times New Roman" w:hAnsi="Times New Roman" w:cs="Times New Roman"/>
+        </w:rPr>
+        <w:t xml:space="preserve"> i da je amplituda greške relativno mala</w:t>
+      </w:r>
+      <w:r>
+        <w:rPr>
+          <w:rFonts w:ascii="Times New Roman" w:hAnsi="Times New Roman" w:cs="Times New Roman"/>
+        </w:rPr>
+        <w:t xml:space="preserve"> </w:t>
+      </w:r>
+      <w:r>
+        <w:rPr>
+          <w:rFonts w:ascii="Times New Roman" w:hAnsi="Times New Roman" w:cs="Times New Roman"/>
+        </w:rPr>
+        <w:t xml:space="preserve">( &lt; 5 % </w:t>
+      </w:r>
+      <w:r>
+        <w:rPr>
+          <w:rFonts w:ascii="Times New Roman" w:hAnsi="Times New Roman" w:cs="Times New Roman"/>
+        </w:rPr>
+        <w:t>stacionarne vrednosti)</w:t>
+      </w:r>
+      <w:r>
+        <w:rPr>
+          <w:rFonts w:ascii="Times New Roman" w:hAnsi="Times New Roman" w:cs="Times New Roman"/>
+        </w:rPr>
+        <w:t>.</w:t>
       </w:r>
       <w:r>
         <w:rPr>
@@ -26647,13 +27672,7 @@
         <w:rPr>
           <w:rFonts w:ascii="Times New Roman" w:hAnsi="Times New Roman" w:cs="Times New Roman"/>
         </w:rPr>
-        <w:t>ni u jednom trenutku ne prilazi zasićenju.</w:t>
-      </w:r>
-      <w:r>
-        <w:rPr>
-          <w:rFonts w:ascii="Times New Roman" w:hAnsi="Times New Roman" w:cs="Times New Roman"/>
-        </w:rPr>
-        <w:t xml:space="preserve"> </w:t>
+        <w:t>nema znatnih udara upravljanja.</w:t>
       </w:r>
     </w:p>
     <w:p>
@@ -26675,7 +27694,7 @@
           <wp:inline distT="0" distB="0" distL="0" distR="0">
             <wp:extent cx="5943600" cy="2964815"/>
             <wp:effectExtent l="0" t="0" r="0" b="6985"/>
-            <wp:docPr id="26" name="Picture 26"/>
+            <wp:docPr id="11" name="Picture 11"/>
             <wp:cNvGraphicFramePr>
               <a:graphicFrameLocks xmlns:a="http://schemas.openxmlformats.org/drawingml/2006/main" noChangeAspect="1"/>
             </wp:cNvGraphicFramePr>
@@ -26683,7 +27702,7 @@
               <a:graphicData uri="http://schemas.openxmlformats.org/drawingml/2006/picture">
                 <pic:pic xmlns:pic="http://schemas.openxmlformats.org/drawingml/2006/picture">
                   <pic:nvPicPr>
-                    <pic:cNvPr id="0" name="Picture 24"/>
+                    <pic:cNvPr id="0" name="Picture 11"/>
                     <pic:cNvPicPr>
                       <a:picLocks noChangeAspect="1" noChangeArrowheads="1"/>
                     </pic:cNvPicPr>
@@ -26776,7 +27795,7 @@
           <wp:inline distT="0" distB="0" distL="0" distR="0">
             <wp:extent cx="5943600" cy="2964815"/>
             <wp:effectExtent l="0" t="0" r="0" b="6985"/>
-            <wp:docPr id="27" name="Picture 27"/>
+            <wp:docPr id="12" name="Picture 12"/>
             <wp:cNvGraphicFramePr>
               <a:graphicFrameLocks xmlns:a="http://schemas.openxmlformats.org/drawingml/2006/main" noChangeAspect="1"/>
             </wp:cNvGraphicFramePr>
@@ -26784,7 +27803,7 @@
               <a:graphicData uri="http://schemas.openxmlformats.org/drawingml/2006/picture">
                 <pic:pic xmlns:pic="http://schemas.openxmlformats.org/drawingml/2006/picture">
                   <pic:nvPicPr>
-                    <pic:cNvPr id="0" name="Picture 25"/>
+                    <pic:cNvPr id="0" name="Picture 12"/>
                     <pic:cNvPicPr>
                       <a:picLocks noChangeAspect="1" noChangeArrowheads="1"/>
                     </pic:cNvPicPr>
@@ -26971,7 +27990,14 @@
             <w:rFonts w:ascii="Cambria Math" w:eastAsiaTheme="minorEastAsia" w:hAnsi="Cambria Math" w:cs="Times New Roman"/>
             <w:lang w:val="sr-Latn-RS"/>
           </w:rPr>
-          <m:t>4 A</m:t>
+          <m:t>3</m:t>
+        </m:r>
+        <m:r>
+          <w:rPr>
+            <w:rFonts w:ascii="Cambria Math" w:eastAsiaTheme="minorEastAsia" w:hAnsi="Cambria Math" w:cs="Times New Roman"/>
+            <w:lang w:val="sr-Latn-RS"/>
+          </w:rPr>
+          <m:t xml:space="preserve"> A</m:t>
         </m:r>
       </m:oMath>
       <w:r>
@@ -26979,14 +28005,7 @@
           <w:rFonts w:ascii="Times New Roman" w:eastAsiaTheme="minorEastAsia" w:hAnsi="Times New Roman" w:cs="Times New Roman"/>
           <w:lang w:val="sr-Latn-RS"/>
         </w:rPr>
-        <w:t>, ali u dva navrata menja smer</w:t>
-      </w:r>
-      <w:r>
-        <w:rPr>
-          <w:rFonts w:ascii="Times New Roman" w:eastAsiaTheme="minorEastAsia" w:hAnsi="Times New Roman" w:cs="Times New Roman"/>
-          <w:lang w:val="sr-Latn-RS"/>
-        </w:rPr>
-        <w:t>, dakle energija sakupljena u kondenzatoru se na kratka vraća u izvor napajanja E.</w:t>
+        <w:t>.</w:t>
       </w:r>
     </w:p>
     <w:p>
@@ -27008,7 +28027,7 @@
           <wp:inline distT="0" distB="0" distL="0" distR="0">
             <wp:extent cx="5943600" cy="2964815"/>
             <wp:effectExtent l="0" t="0" r="0" b="6985"/>
-            <wp:docPr id="28" name="Picture 28"/>
+            <wp:docPr id="13" name="Picture 13"/>
             <wp:cNvGraphicFramePr>
               <a:graphicFrameLocks xmlns:a="http://schemas.openxmlformats.org/drawingml/2006/main" noChangeAspect="1"/>
             </wp:cNvGraphicFramePr>
@@ -27016,7 +28035,7 @@
               <a:graphicData uri="http://schemas.openxmlformats.org/drawingml/2006/picture">
                 <pic:pic xmlns:pic="http://schemas.openxmlformats.org/drawingml/2006/picture">
                   <pic:nvPicPr>
-                    <pic:cNvPr id="0" name="Picture 26"/>
+                    <pic:cNvPr id="0" name="Picture 13"/>
                     <pic:cNvPicPr>
                       <a:picLocks noChangeAspect="1" noChangeArrowheads="1"/>
                     </pic:cNvPicPr>
@@ -27077,47 +28096,50 @@
           <w:lang w:val="sr-Latn-RS"/>
         </w:rPr>
       </w:pPr>
+      <w:bookmarkStart w:id="7" w:name="_Toc59324225"/>
       <w:r>
         <w:rPr>
           <w:lang w:val="sr-Latn-RS"/>
         </w:rPr>
         <w:t>Osetljivost sistema na šum</w:t>
-      </w:r>
-    </w:p>
-    <w:p>
-      <w:pPr>
-        <w:pStyle w:val="Heading3"/>
-        <w:rPr>
-          <w:rFonts w:ascii="Times New Roman" w:hAnsi="Times New Roman" w:cs="Times New Roman"/>
-          <w:lang w:val="sr-Latn-RS"/>
-        </w:rPr>
-      </w:pPr>
-      <w:bookmarkStart w:id="7" w:name="_Toc59202572"/>
-    </w:p>
-    <w:p>
-      <w:pPr>
-        <w:pStyle w:val="Heading3"/>
-        <w:rPr>
-          <w:rFonts w:ascii="Times New Roman" w:hAnsi="Times New Roman" w:cs="Times New Roman"/>
-          <w:lang w:val="sr-Latn-RS"/>
-        </w:rPr>
-      </w:pPr>
-      <w:r>
-        <w:rPr>
-          <w:rFonts w:ascii="Times New Roman" w:hAnsi="Times New Roman" w:cs="Times New Roman"/>
-          <w:lang w:val="sr-Latn-RS"/>
-        </w:rPr>
-        <w:t>Robusnost</w:t>
       </w:r>
       <w:bookmarkEnd w:id="7"/>
     </w:p>
     <w:p>
       <w:pPr>
+        <w:pStyle w:val="Heading3"/>
+        <w:rPr>
+          <w:rFonts w:ascii="Times New Roman" w:hAnsi="Times New Roman" w:cs="Times New Roman"/>
+          <w:lang w:val="sr-Latn-RS"/>
+        </w:rPr>
+      </w:pPr>
+    </w:p>
+    <w:p>
+      <w:pPr>
+        <w:pStyle w:val="Heading3"/>
+        <w:rPr>
+          <w:rFonts w:ascii="Times New Roman" w:hAnsi="Times New Roman" w:cs="Times New Roman"/>
+          <w:lang w:val="sr-Latn-RS"/>
+        </w:rPr>
+      </w:pPr>
+      <w:bookmarkStart w:id="8" w:name="_Toc59324226"/>
+      <w:r>
+        <w:rPr>
+          <w:rFonts w:ascii="Times New Roman" w:hAnsi="Times New Roman" w:cs="Times New Roman"/>
+          <w:lang w:val="sr-Latn-RS"/>
+        </w:rPr>
+        <w:t>Robusnost</w:t>
+      </w:r>
+      <w:bookmarkEnd w:id="8"/>
+    </w:p>
+    <w:p>
+      <w:pPr>
         <w:pStyle w:val="Heading1"/>
         <w:rPr>
           <w:lang w:val="sr-Latn-RS"/>
         </w:rPr>
       </w:pPr>
+      <w:bookmarkStart w:id="9" w:name="_Toc59324227"/>
       <w:r>
         <w:rPr>
           <w:lang w:val="sr-Latn-RS"/>
@@ -27131,6 +28153,7 @@
         </w:rPr>
         <w:t>Sliding-Mode Control</w:t>
       </w:r>
+      <w:bookmarkEnd w:id="9"/>
     </w:p>
     <w:p>
       <w:pPr>
@@ -27139,12 +28162,14 @@
           <w:lang w:val="sr-Latn-RS"/>
         </w:rPr>
       </w:pPr>
+      <w:bookmarkStart w:id="10" w:name="_Toc59324228"/>
       <w:r>
         <w:rPr>
           <w:lang w:val="sr-Latn-RS"/>
         </w:rPr>
         <w:t>Teorijski uvod</w:t>
       </w:r>
+      <w:bookmarkEnd w:id="10"/>
     </w:p>
     <w:p>
       <w:pPr>
@@ -41900,12 +42925,14 @@
           <w:lang w:val="sr-Latn-RS"/>
         </w:rPr>
       </w:pPr>
+      <w:bookmarkStart w:id="11" w:name="_Toc59324229"/>
       <w:r>
         <w:rPr>
           <w:lang w:val="sr-Latn-RS"/>
         </w:rPr>
         <w:t>Projektovanje kliznog upravljanja SMC</w:t>
       </w:r>
+      <w:bookmarkEnd w:id="11"/>
     </w:p>
     <w:p>
       <w:pPr>
@@ -41914,12 +42941,14 @@
           <w:lang w:val="sr-Latn-RS"/>
         </w:rPr>
       </w:pPr>
+      <w:bookmarkStart w:id="12" w:name="_Toc59324230"/>
       <w:r>
         <w:rPr>
           <w:lang w:val="sr-Latn-RS"/>
         </w:rPr>
         <w:t>Rezultat SMC</w:t>
       </w:r>
+      <w:bookmarkEnd w:id="12"/>
     </w:p>
     <w:p>
       <w:pPr>
@@ -41928,12 +42957,14 @@
           <w:lang w:val="sr-Latn-RS"/>
         </w:rPr>
       </w:pPr>
+      <w:bookmarkStart w:id="13" w:name="_Toc59324231"/>
       <w:r>
         <w:rPr>
           <w:lang w:val="sr-Latn-RS"/>
         </w:rPr>
         <w:t>Praćenje reference,eliminacija poremećaja,osetljivost na šum</w:t>
       </w:r>
+      <w:bookmarkEnd w:id="13"/>
     </w:p>
     <w:p>
       <w:pPr>
@@ -41942,12 +42973,14 @@
           <w:lang w:val="sr-Latn-RS"/>
         </w:rPr>
       </w:pPr>
+      <w:bookmarkStart w:id="14" w:name="_Toc59324232"/>
       <w:r>
         <w:rPr>
           <w:lang w:val="sr-Latn-RS"/>
         </w:rPr>
         <w:t>Robusnost</w:t>
       </w:r>
+      <w:bookmarkEnd w:id="14"/>
     </w:p>
     <w:p>
       <w:pPr>
@@ -41956,12 +42989,14 @@
           <w:lang w:val="sr-Latn-RS"/>
         </w:rPr>
       </w:pPr>
+      <w:bookmarkStart w:id="15" w:name="_Toc59324233"/>
       <w:r>
         <w:rPr>
           <w:lang w:val="sr-Latn-RS"/>
         </w:rPr>
         <w:t>Projektovanje kliynog upravljanja sa graničnim slojem</w:t>
       </w:r>
+      <w:bookmarkEnd w:id="15"/>
     </w:p>
     <w:p>
       <w:pPr>
@@ -41970,12 +43005,14 @@
           <w:lang w:val="sr-Latn-RS"/>
         </w:rPr>
       </w:pPr>
+      <w:bookmarkStart w:id="16" w:name="_Toc59324234"/>
       <w:r>
         <w:rPr>
           <w:lang w:val="sr-Latn-RS"/>
         </w:rPr>
         <w:t>Rezultat SMC+BL</w:t>
       </w:r>
+      <w:bookmarkEnd w:id="16"/>
     </w:p>
     <w:p>
       <w:pPr>
@@ -41984,12 +43021,14 @@
           <w:lang w:val="sr-Latn-RS"/>
         </w:rPr>
       </w:pPr>
+      <w:bookmarkStart w:id="17" w:name="_Toc59324235"/>
       <w:r>
         <w:rPr>
           <w:lang w:val="sr-Latn-RS"/>
         </w:rPr>
         <w:t>Praćenje reference,eliminacija poremećaja,osetljivost na šum</w:t>
       </w:r>
+      <w:bookmarkEnd w:id="17"/>
     </w:p>
     <w:p>
       <w:pPr>
@@ -41998,12 +43037,14 @@
           <w:lang w:val="sr-Latn-RS"/>
         </w:rPr>
       </w:pPr>
+      <w:bookmarkStart w:id="18" w:name="_Toc59324236"/>
       <w:r>
         <w:rPr>
           <w:lang w:val="sr-Latn-RS"/>
         </w:rPr>
         <w:t>Robusnost</w:t>
       </w:r>
+      <w:bookmarkEnd w:id="18"/>
     </w:p>
     <w:p>
       <w:pPr>
@@ -43578,7 +44619,7 @@
 </file>
 
 <file path=customXml/itemProps1.xml><?xml version="1.0" encoding="utf-8"?>
-<ds:datastoreItem xmlns:ds="http://schemas.openxmlformats.org/officeDocument/2006/customXml" ds:itemID="{03AB6E70-FD88-4769-BAEC-309A5C87A154}">
+<ds:datastoreItem xmlns:ds="http://schemas.openxmlformats.org/officeDocument/2006/customXml" ds:itemID="{E6387073-59A3-4109-B5CD-A28905D4561E}">
   <ds:schemaRefs>
     <ds:schemaRef ds:uri="http://schemas.openxmlformats.org/officeDocument/2006/bibliography"/>
   </ds:schemaRefs>

</xml_diff>